<commit_message>
Este commit no deberia ir aqui, lo siento
</commit_message>
<xml_diff>
--- a/public/anexos/plantillas/Anexo3.docx
+++ b/public/anexos/plantillas/Anexo3.docx
@@ -1249,7 +1249,7 @@
                 <w:rFonts w:asciiTheme="minorHAnsi" w:hAnsiTheme="minorHAnsi" w:cstheme="minorHAnsi"/>
                 <w:lang w:val="es-ES_tradnl"/>
               </w:rPr>
-              <w:t>${jornada0</w:t>
+              <w:t>${jornada4</w:t>
             </w:r>
             <w:r>
               <w:rPr>
@@ -1294,7 +1294,7 @@
                 <w:rFonts w:asciiTheme="minorHAnsi" w:hAnsiTheme="minorHAnsi" w:cstheme="minorHAnsi"/>
                 <w:lang w:val="es-ES_tradnl"/>
               </w:rPr>
-              <w:t>${jornada0</w:t>
+              <w:t>${jornada4</w:t>
             </w:r>
             <w:r>
               <w:rPr>
@@ -1359,7 +1359,7 @@
                 <w:rFonts w:asciiTheme="minorHAnsi" w:hAnsiTheme="minorHAnsi" w:cstheme="minorHAnsi"/>
                 <w:lang w:val="es-ES_tradnl"/>
               </w:rPr>
-              <w:t>${jornada0</w:t>
+              <w:t>${jornada4</w:t>
             </w:r>
             <w:r>
               <w:rPr>
@@ -1482,7 +1482,7 @@
                 <w:rFonts w:asciiTheme="minorHAnsi" w:hAnsiTheme="minorHAnsi" w:cstheme="minorHAnsi"/>
                 <w:lang w:val="es-ES_tradnl"/>
               </w:rPr>
-              <w:t>${jornada1</w:t>
+              <w:t>${jornada3</w:t>
             </w:r>
             <w:r>
               <w:rPr>
@@ -1529,7 +1529,7 @@
                 <w:rFonts w:asciiTheme="minorHAnsi" w:hAnsiTheme="minorHAnsi" w:cstheme="minorHAnsi"/>
                 <w:lang w:val="es-ES_tradnl"/>
               </w:rPr>
-              <w:t>${jornada1</w:t>
+              <w:t>${jornada3</w:t>
             </w:r>
             <w:r>
               <w:rPr>
@@ -1576,7 +1576,7 @@
                 <w:rFonts w:asciiTheme="minorHAnsi" w:hAnsiTheme="minorHAnsi" w:cstheme="minorHAnsi"/>
                 <w:lang w:val="es-ES_tradnl"/>
               </w:rPr>
-              <w:t>${jornada1</w:t>
+              <w:t>${jornada3</w:t>
             </w:r>
             <w:r>
               <w:rPr>
@@ -1916,7 +1916,7 @@
                 <w:rFonts w:asciiTheme="minorHAnsi" w:hAnsiTheme="minorHAnsi" w:cstheme="minorHAnsi"/>
                 <w:lang w:val="es-ES_tradnl"/>
               </w:rPr>
-              <w:t>${jornada3</w:t>
+              <w:t>${jornada1</w:t>
             </w:r>
             <w:r>
               <w:rPr>
@@ -1963,7 +1963,7 @@
                 <w:rFonts w:asciiTheme="minorHAnsi" w:hAnsiTheme="minorHAnsi" w:cstheme="minorHAnsi"/>
                 <w:lang w:val="es-ES_tradnl"/>
               </w:rPr>
-              <w:t>${jornada3</w:t>
+              <w:t>${jornada1</w:t>
             </w:r>
             <w:r>
               <w:rPr>
@@ -2010,7 +2010,7 @@
                 <w:rFonts w:asciiTheme="minorHAnsi" w:hAnsiTheme="minorHAnsi" w:cstheme="minorHAnsi"/>
                 <w:lang w:val="es-ES_tradnl"/>
               </w:rPr>
-              <w:t>${jornada3</w:t>
+              <w:t>${jornada1</w:t>
             </w:r>
             <w:r>
               <w:rPr>
@@ -2133,7 +2133,7 @@
                 <w:rFonts w:asciiTheme="minorHAnsi" w:hAnsiTheme="minorHAnsi" w:cstheme="minorHAnsi"/>
                 <w:lang w:val="es-ES_tradnl"/>
               </w:rPr>
-              <w:t>${jornada4</w:t>
+              <w:t>${jornada0</w:t>
             </w:r>
             <w:r>
               <w:rPr>
@@ -2180,7 +2180,7 @@
                 <w:rFonts w:asciiTheme="minorHAnsi" w:hAnsiTheme="minorHAnsi" w:cstheme="minorHAnsi"/>
                 <w:lang w:val="es-ES_tradnl"/>
               </w:rPr>
-              <w:t>${jornada4</w:t>
+              <w:t>${jornada0</w:t>
             </w:r>
             <w:r>
               <w:rPr>
@@ -2227,8 +2227,10 @@
                 <w:rFonts w:asciiTheme="minorHAnsi" w:hAnsiTheme="minorHAnsi" w:cstheme="minorHAnsi"/>
                 <w:lang w:val="es-ES_tradnl"/>
               </w:rPr>
-              <w:t>${jornada4</w:t>
-            </w:r>
+              <w:t>${jornada0</w:t>
+            </w:r>
+            <w:bookmarkStart w:id="0" w:name="_GoBack"/>
+            <w:bookmarkEnd w:id="0"/>
             <w:r>
               <w:rPr>
                 <w:rFonts w:asciiTheme="minorHAnsi" w:hAnsiTheme="minorHAnsi" w:cstheme="minorHAnsi"/>
@@ -2363,8 +2365,6 @@
         </w:rPr>
         <w:tab/>
       </w:r>
-      <w:bookmarkStart w:id="0" w:name="_GoBack"/>
-      <w:bookmarkEnd w:id="0"/>
     </w:p>
     <w:p>
       <w:pPr>

</xml_diff>